<commit_message>
Added NO, updated after feedback the other versions
Added NO, updated after feedback the other versions
</commit_message>
<xml_diff>
--- a/FR/Translated copy RealEstateCore procurement requirements _FR.docx
+++ b/FR/Translated copy RealEstateCore procurement requirements _FR.docx
@@ -430,7 +430,21 @@
                 <w:sz w:val="16"/>
                 <w:szCs w:val="16"/>
               </w:rPr>
-              <w:t>9th June 2022</w:t>
+              <w:t>9th Ju</w:t>
+            </w:r>
+            <w:r>
+              <w:rPr>
+                <w:sz w:val="16"/>
+                <w:szCs w:val="16"/>
+              </w:rPr>
+              <w:t>in</w:t>
+            </w:r>
+            <w:r>
+              <w:rPr>
+                <w:sz w:val="16"/>
+                <w:szCs w:val="16"/>
+              </w:rPr>
+              <w:t xml:space="preserve"> 2022</w:t>
             </w:r>
           </w:p>
         </w:tc>
@@ -507,14 +521,7 @@
                 <w:sz w:val="16"/>
                 <w:szCs w:val="16"/>
               </w:rPr>
-              <w:t>Version traduite automatiquement</w:t>
-            </w:r>
-            <w:r>
-              <w:rPr>
-                <w:sz w:val="16"/>
-                <w:szCs w:val="16"/>
-              </w:rPr>
-              <w:t xml:space="preserve"> </w:t>
+              <w:t xml:space="preserve">Version traduite automatiquement </w:t>
             </w:r>
             <w:r>
               <w:rPr>

</xml_diff>